<commit_message>
! updated Iteration 1 document (checked in old version before) + added requirements for Salesman Application
</commit_message>
<xml_diff>
--- a/docs/Iteration#1/SENG 403 - Iteration 1.docx
+++ b/docs/Iteration#1/SENG 403 - Iteration 1.docx
@@ -7,6 +7,7 @@
         <w:rPr>
           <w:rFonts w:asciiTheme="majorHAnsi" w:eastAsiaTheme="majorEastAsia" w:hAnsiTheme="majorHAnsi" w:cstheme="majorBidi"/>
           <w:caps/>
+          <w:lang w:val="en-CA"/>
         </w:rPr>
         <w:id w:val="4083732"/>
         <w:docPartObj>
@@ -18,7 +19,6 @@
         <w:rPr>
           <w:rFonts w:asciiTheme="minorHAnsi" w:eastAsiaTheme="minorHAnsi" w:hAnsiTheme="minorHAnsi" w:cstheme="minorBidi"/>
           <w:caps w:val="0"/>
-          <w:lang w:val="en-CA"/>
         </w:rPr>
       </w:sdtEndPr>
       <w:sdtContent>
@@ -42,6 +42,7 @@
                 <w:rPr>
                   <w:rFonts w:asciiTheme="majorHAnsi" w:eastAsiaTheme="majorEastAsia" w:hAnsiTheme="majorHAnsi" w:cstheme="majorBidi"/>
                   <w:caps/>
+                  <w:lang w:val="en-CA"/>
                 </w:rPr>
                 <w:alias w:val="Company"/>
                 <w:id w:val="15524243"/>
@@ -51,6 +52,11 @@
                 <w:dataBinding w:prefixMappings="xmlns:ns0='http://schemas.openxmlformats.org/officeDocument/2006/extended-properties'" w:xpath="/ns0:Properties[1]/ns0:Company[1]" w:storeItemID="{6668398D-A668-4E3E-A5EB-62B293D839F1}"/>
                 <w:text/>
               </w:sdtPr>
+              <w:sdtEndPr>
+                <w:rPr>
+                  <w:lang w:val="en-US"/>
+                </w:rPr>
+              </w:sdtEndPr>
               <w:sdtContent>
                 <w:tc>
                   <w:tcPr>
@@ -248,7 +254,25 @@
                         <w:bCs/>
                         <w:lang w:val="en-CA"/>
                       </w:rPr>
-                      <w:t>James Bertram, Thomas Frampton, Ekaterina Grekova, Matthew Jones, Andrew Midwinter, Mark Mullen</w:t>
+                      <w:t xml:space="preserve">James Bertram, Thomas Frampton, Ekaterina </w:t>
+                    </w:r>
+                    <w:proofErr w:type="spellStart"/>
+                    <w:r>
+                      <w:rPr>
+                        <w:b/>
+                        <w:bCs/>
+                        <w:lang w:val="en-CA"/>
+                      </w:rPr>
+                      <w:t>Grekova</w:t>
+                    </w:r>
+                    <w:proofErr w:type="spellEnd"/>
+                    <w:r>
+                      <w:rPr>
+                        <w:b/>
+                        <w:bCs/>
+                        <w:lang w:val="en-CA"/>
+                      </w:rPr>
+                      <w:t>, Matthew Jones, Andrew Midwinter, Mark Mullen</w:t>
                     </w:r>
                   </w:p>
                 </w:tc>
@@ -323,9 +347,6 @@
               <w:sdtPr>
                 <w:alias w:val="Abstract"/>
                 <w:id w:val="8276291"/>
-                <w:placeholder>
-                  <w:docPart w:val="142523D12FA14E62B854077B04D0BAB9"/>
-                </w:placeholder>
                 <w:showingPlcHdr/>
                 <w:dataBinding w:prefixMappings="xmlns:ns0='http://schemas.microsoft.com/office/2006/coverPageProps'" w:xpath="/ns0:CoverPageProperties[1]/ns0:Abstract[1]" w:storeItemID="{55AF091B-3C7A-41E3-B477-F2FDAA23CFDA}"/>
                 <w:text/>
@@ -358,13 +379,6 @@
     </w:sdt>
     <w:sdt>
       <w:sdtPr>
-        <w:id w:val="4083795"/>
-        <w:docPartObj>
-          <w:docPartGallery w:val="Table of Contents"/>
-          <w:docPartUnique/>
-        </w:docPartObj>
-      </w:sdtPr>
-      <w:sdtEndPr>
         <w:rPr>
           <w:rFonts w:asciiTheme="minorHAnsi" w:eastAsiaTheme="minorHAnsi" w:hAnsiTheme="minorHAnsi" w:cstheme="minorBidi"/>
           <w:b w:val="0"/>
@@ -374,7 +388,12 @@
           <w:szCs w:val="22"/>
           <w:lang w:val="en-CA"/>
         </w:rPr>
-      </w:sdtEndPr>
+        <w:id w:val="4083795"/>
+        <w:docPartObj>
+          <w:docPartGallery w:val="Table of Contents"/>
+          <w:docPartUnique/>
+        </w:docPartObj>
+      </w:sdtPr>
       <w:sdtContent>
         <w:p>
           <w:pPr>
@@ -654,7 +673,7 @@
     </w:p>
     <w:p>
       <w:pPr>
-        <w:spacing w:after="0" w:line="360" w:lineRule="auto"/>
+        <w:spacing w:after="60" w:line="240" w:lineRule="auto"/>
         <w:rPr>
           <w:rFonts w:cs="Arial"/>
           <w:b/>
@@ -723,7 +742,34 @@
           <w:sz w:val="18"/>
           <w:szCs w:val="18"/>
         </w:rPr>
-        <w:t>DDD</w:t>
+        <w:t>DD</w:t>
+      </w:r>
+      <w:r>
+        <w:rPr>
+          <w:rFonts w:cs="Arial"/>
+          <w:sz w:val="18"/>
+          <w:szCs w:val="18"/>
+        </w:rPr>
+        <w:t>D</w:t>
+      </w:r>
+    </w:p>
+    <w:p>
+      <w:pPr>
+        <w:spacing w:before="120" w:after="60" w:line="240" w:lineRule="auto"/>
+        <w:ind w:right="-709"/>
+        <w:rPr>
+          <w:rFonts w:cs="Arial"/>
+          <w:b/>
+          <w:szCs w:val="18"/>
+        </w:rPr>
+      </w:pPr>
+      <w:r>
+        <w:rPr>
+          <w:rFonts w:cs="Arial"/>
+          <w:b/>
+          <w:szCs w:val="18"/>
+        </w:rPr>
+        <w:t>Operating Systems</w:t>
       </w:r>
     </w:p>
     <w:p>
@@ -735,6 +781,14 @@
           <w:szCs w:val="18"/>
         </w:rPr>
       </w:pPr>
+      <w:r>
+        <w:rPr>
+          <w:rFonts w:cs="Arial"/>
+          <w:sz w:val="18"/>
+          <w:szCs w:val="18"/>
+        </w:rPr>
+        <w:t>Windows 7</w:t>
+      </w:r>
     </w:p>
     <w:p>
       <w:pPr>
@@ -745,84 +799,6 @@
           <w:szCs w:val="18"/>
         </w:rPr>
       </w:pPr>
-    </w:p>
-    <w:p>
-      <w:pPr>
-        <w:spacing w:after="0" w:line="240" w:lineRule="auto"/>
-        <w:rPr>
-          <w:rFonts w:cs="Arial"/>
-          <w:sz w:val="18"/>
-          <w:szCs w:val="18"/>
-        </w:rPr>
-      </w:pPr>
-    </w:p>
-    <w:p>
-      <w:pPr>
-        <w:spacing w:after="0" w:line="240" w:lineRule="auto"/>
-        <w:rPr>
-          <w:rFonts w:cs="Arial"/>
-          <w:sz w:val="18"/>
-          <w:szCs w:val="18"/>
-        </w:rPr>
-      </w:pPr>
-    </w:p>
-    <w:p>
-      <w:pPr>
-        <w:spacing w:after="0" w:line="240" w:lineRule="auto"/>
-        <w:rPr>
-          <w:rFonts w:cs="Arial"/>
-          <w:sz w:val="18"/>
-          <w:szCs w:val="18"/>
-        </w:rPr>
-      </w:pPr>
-    </w:p>
-    <w:p>
-      <w:pPr>
-        <w:spacing w:after="0" w:line="360" w:lineRule="auto"/>
-        <w:ind w:right="-709"/>
-        <w:rPr>
-          <w:rFonts w:cs="Arial"/>
-          <w:b/>
-          <w:szCs w:val="18"/>
-        </w:rPr>
-      </w:pPr>
-      <w:r>
-        <w:rPr>
-          <w:rFonts w:cs="Arial"/>
-          <w:b/>
-          <w:szCs w:val="18"/>
-        </w:rPr>
-        <w:lastRenderedPageBreak/>
-        <w:t>Operating Systems</w:t>
-      </w:r>
-    </w:p>
-    <w:p>
-      <w:pPr>
-        <w:spacing w:after="0" w:line="240" w:lineRule="auto"/>
-        <w:rPr>
-          <w:rFonts w:cs="Arial"/>
-          <w:sz w:val="18"/>
-          <w:szCs w:val="18"/>
-        </w:rPr>
-      </w:pPr>
-      <w:r>
-        <w:rPr>
-          <w:rFonts w:cs="Arial"/>
-          <w:sz w:val="18"/>
-          <w:szCs w:val="18"/>
-        </w:rPr>
-        <w:t>Windows 7</w:t>
-      </w:r>
-    </w:p>
-    <w:p>
-      <w:pPr>
-        <w:spacing w:after="0" w:line="240" w:lineRule="auto"/>
-        <w:rPr>
-          <w:rFonts w:cs="Arial"/>
-          <w:sz w:val="18"/>
-          <w:szCs w:val="18"/>
-        </w:rPr>
-      </w:pPr>
       <w:r>
         <w:rPr>
           <w:rFonts w:cs="Arial"/>
@@ -834,18 +810,7 @@
     </w:p>
     <w:p>
       <w:pPr>
-        <w:spacing w:after="0" w:line="240" w:lineRule="auto"/>
-        <w:rPr>
-          <w:rFonts w:cs="Arial"/>
-          <w:b/>
-          <w:sz w:val="18"/>
-          <w:szCs w:val="18"/>
-        </w:rPr>
-      </w:pPr>
-    </w:p>
-    <w:p>
-      <w:pPr>
-        <w:spacing w:after="0" w:line="360" w:lineRule="auto"/>
+        <w:spacing w:before="120" w:after="60" w:line="240" w:lineRule="auto"/>
         <w:rPr>
           <w:rFonts w:cs="Arial"/>
           <w:b/>
@@ -882,37 +847,7 @@
     </w:p>
     <w:p>
       <w:pPr>
-        <w:spacing w:after="0" w:line="240" w:lineRule="auto"/>
-        <w:rPr>
-          <w:rFonts w:cs="Arial"/>
-          <w:sz w:val="18"/>
-          <w:szCs w:val="18"/>
-        </w:rPr>
-      </w:pPr>
-    </w:p>
-    <w:p>
-      <w:pPr>
-        <w:spacing w:after="0" w:line="240" w:lineRule="auto"/>
-        <w:rPr>
-          <w:rFonts w:cs="Arial"/>
-          <w:sz w:val="18"/>
-          <w:szCs w:val="18"/>
-        </w:rPr>
-      </w:pPr>
-    </w:p>
-    <w:p>
-      <w:pPr>
-        <w:spacing w:after="0" w:line="240" w:lineRule="auto"/>
-        <w:rPr>
-          <w:rFonts w:cs="Arial"/>
-          <w:sz w:val="18"/>
-          <w:szCs w:val="18"/>
-        </w:rPr>
-      </w:pPr>
-    </w:p>
-    <w:p>
-      <w:pPr>
-        <w:spacing w:after="0" w:line="360" w:lineRule="auto"/>
+        <w:spacing w:after="60" w:line="240" w:lineRule="auto"/>
         <w:ind w:right="765"/>
         <w:rPr>
           <w:rFonts w:cs="Arial"/>
@@ -976,14 +911,16 @@
           <w:szCs w:val="18"/>
         </w:rPr>
       </w:pPr>
-      <w:r>
-        <w:rPr>
-          <w:rFonts w:cs="Arial"/>
-          <w:sz w:val="18"/>
-          <w:szCs w:val="18"/>
-        </w:rPr>
-        <w:t>Subversion</w:t>
-      </w:r>
+      <w:proofErr w:type="spellStart"/>
+      <w:r>
+        <w:rPr>
+          <w:rFonts w:cs="Arial"/>
+          <w:sz w:val="18"/>
+          <w:szCs w:val="18"/>
+        </w:rPr>
+        <w:t>Git</w:t>
+      </w:r>
+      <w:proofErr w:type="spellEnd"/>
     </w:p>
     <w:p>
       <w:pPr>
@@ -994,6 +931,7 @@
           <w:szCs w:val="18"/>
         </w:rPr>
       </w:pPr>
+      <w:proofErr w:type="spellStart"/>
       <w:r>
         <w:rPr>
           <w:rFonts w:cs="Arial"/>
@@ -1002,6 +940,7 @@
         </w:rPr>
         <w:t>JUnit</w:t>
       </w:r>
+      <w:proofErr w:type="spellEnd"/>
     </w:p>
     <w:p>
       <w:pPr>
@@ -1012,6 +951,7 @@
           <w:szCs w:val="18"/>
         </w:rPr>
       </w:pPr>
+      <w:proofErr w:type="spellStart"/>
       <w:r>
         <w:rPr>
           <w:rFonts w:cs="Arial"/>
@@ -1020,19 +960,94 @@
         </w:rPr>
         <w:t>GitHub</w:t>
       </w:r>
+      <w:proofErr w:type="spellEnd"/>
     </w:p>
     <w:p>
       <w:pPr>
         <w:spacing w:after="0" w:line="240" w:lineRule="auto"/>
-      </w:pPr>
-    </w:p>
-    <w:p>
-      <w:pPr>
+        <w:rPr>
+          <w:rFonts w:cs="Arial"/>
+          <w:sz w:val="18"/>
+          <w:szCs w:val="18"/>
+        </w:rPr>
+      </w:pPr>
+      <w:proofErr w:type="spellStart"/>
+      <w:r>
+        <w:rPr>
+          <w:rFonts w:cs="Arial"/>
+          <w:sz w:val="18"/>
+          <w:szCs w:val="18"/>
+        </w:rPr>
+        <w:t>TeamCity</w:t>
+      </w:r>
+      <w:proofErr w:type="spellEnd"/>
+    </w:p>
+    <w:p>
+      <w:pPr>
+        <w:spacing w:after="0" w:line="240" w:lineRule="auto"/>
+        <w:rPr>
+          <w:rFonts w:cs="Arial"/>
+          <w:sz w:val="18"/>
+          <w:szCs w:val="18"/>
+        </w:rPr>
+      </w:pPr>
+      <w:r>
+        <w:rPr>
+          <w:rFonts w:cs="Arial"/>
+          <w:sz w:val="18"/>
+          <w:szCs w:val="18"/>
+        </w:rPr>
+        <w:t>ANT</w:t>
+      </w:r>
+    </w:p>
+    <w:p>
+      <w:pPr>
+        <w:spacing w:after="0" w:line="240" w:lineRule="auto"/>
+        <w:rPr>
+          <w:rFonts w:cs="Arial"/>
+          <w:sz w:val="18"/>
+          <w:szCs w:val="18"/>
+        </w:rPr>
+      </w:pPr>
+      <w:proofErr w:type="spellStart"/>
+      <w:r>
+        <w:rPr>
+          <w:rFonts w:cs="Arial"/>
+          <w:sz w:val="18"/>
+          <w:szCs w:val="18"/>
+        </w:rPr>
+        <w:t>JRat</w:t>
+      </w:r>
+      <w:proofErr w:type="spellEnd"/>
+    </w:p>
+    <w:p>
+      <w:pPr>
+        <w:spacing w:after="0" w:line="240" w:lineRule="auto"/>
+        <w:rPr>
+          <w:rFonts w:cs="Arial"/>
+          <w:sz w:val="18"/>
+          <w:szCs w:val="18"/>
+        </w:rPr>
+      </w:pPr>
+      <w:proofErr w:type="spellStart"/>
+      <w:r>
+        <w:rPr>
+          <w:rFonts w:cs="Arial"/>
+          <w:sz w:val="18"/>
+          <w:szCs w:val="18"/>
+        </w:rPr>
+        <w:t>StarUML</w:t>
+      </w:r>
+      <w:proofErr w:type="spellEnd"/>
+    </w:p>
+    <w:p>
+      <w:pPr>
+        <w:spacing w:after="0" w:line="240" w:lineRule="auto"/>
         <w:sectPr>
           <w:type w:val="continuous"/>
           <w:pgSz w:w="12240" w:h="15840"/>
           <w:pgMar w:top="1440" w:right="1440" w:bottom="1440" w:left="1440" w:header="708" w:footer="708" w:gutter="0"/>
-          <w:cols w:num="3" w:space="708"/>
+          <w:cols w:num="2" w:space="708"/>
           <w:titlePg/>
           <w:docGrid w:linePitch="360"/>
         </w:sectPr>
@@ -1581,36 +1596,6 @@
         </w:p>
       </w:docPartBody>
     </w:docPart>
-    <w:docPart>
-      <w:docPartPr>
-        <w:name w:val="67330EAAE1D042D5AC96B922F35B68AF"/>
-        <w:category>
-          <w:name w:val="General"/>
-          <w:gallery w:val="placeholder"/>
-        </w:category>
-        <w:types>
-          <w:type w:val="bbPlcHdr"/>
-        </w:types>
-        <w:behaviors>
-          <w:behavior w:val="content"/>
-        </w:behaviors>
-        <w:guid w:val="{83BBEA93-CEB9-4A6F-8D28-919A7248C370}"/>
-      </w:docPartPr>
-      <w:docPartBody>
-        <w:p>
-          <w:pPr>
-            <w:pStyle w:val="67330EAAE1D042D5AC96B922F35B68AF"/>
-          </w:pPr>
-          <w:r>
-            <w:rPr>
-              <w:b/>
-              <w:bCs/>
-            </w:rPr>
-            <w:t>[Pick the date]</w:t>
-          </w:r>
-        </w:p>
-      </w:docPartBody>
-    </w:docPart>
   </w:docParts>
 </w:glossaryDocument>
 </file>
@@ -1636,14 +1621,15 @@
     <w:charset w:val="00"/>
     <w:family w:val="roman"/>
     <w:pitch w:val="variable"/>
-    <w:sig w:usb0="E00002FF" w:usb1="400004FF" w:usb2="00000000" w:usb3="00000000" w:csb0="0000019F" w:csb1="00000000"/>
+    <w:sig w:usb0="A00002EF" w:usb1="4000004B" w:usb2="00000000" w:usb3="00000000" w:csb0="0000019F" w:csb1="00000000"/>
   </w:font>
   <w:font w:name="Tahoma">
     <w:panose1 w:val="020B0604030504040204"/>
     <w:charset w:val="00"/>
     <w:family w:val="swiss"/>
+    <w:notTrueType/>
     <w:pitch w:val="variable"/>
-    <w:sig w:usb0="E1002EFF" w:usb1="C000605B" w:usb2="00000029" w:usb3="00000000" w:csb0="000101FF" w:csb1="00000000"/>
+    <w:sig w:usb0="00000003" w:usb1="00000000" w:usb2="00000000" w:usb3="00000000" w:csb0="00000001" w:csb1="00000000"/>
   </w:font>
   <w:font w:name="Verdana">
     <w:panose1 w:val="020B0604030504040204"/>
@@ -1674,6 +1660,7 @@
     <w:rsidRoot w:val="006938D0"/>
     <w:rsid w:val="006938D0"/>
     <w:rsid w:val="00BE4BE2"/>
+    <w:rsid w:val="00F72DF3"/>
   </w:rsids>
   <m:mathPr>
     <m:mathFont m:val="Cambria Math"/>
@@ -1854,6 +1841,7 @@
   <w:style w:type="paragraph" w:default="1" w:styleId="Normal">
     <w:name w:val="Normal"/>
     <w:qFormat/>
+    <w:rsid w:val="00F72DF3"/>
   </w:style>
   <w:style w:type="character" w:default="1" w:styleId="DefaultParagraphFont">
     <w:name w:val="Default Paragraph Font"/>
@@ -2223,7 +2211,7 @@
 </file>
 
 <file path=customXml/itemProps2.xml><?xml version="1.0" encoding="utf-8"?>
-<ds:datastoreItem xmlns:ds="http://schemas.openxmlformats.org/officeDocument/2006/customXml" ds:itemID="{AC92991B-9D3A-4912-872B-A9040F6BCCA9}">
+<ds:datastoreItem xmlns:ds="http://schemas.openxmlformats.org/officeDocument/2006/customXml" ds:itemID="{03178180-915F-467E-A9CB-430F8C7A701B}">
   <ds:schemaRefs>
     <ds:schemaRef ds:uri="http://schemas.openxmlformats.org/officeDocument/2006/bibliography"/>
   </ds:schemaRefs>

</xml_diff>